<commit_message>
Activity diagram and edit use case desc
</commit_message>
<xml_diff>
--- a/diagrams/Req.docx
+++ b/diagrams/Req.docx
@@ -4535,7 +4535,7 @@
     </w:p>
     <w:tbl>
       <w:tblPr>
-        <w:tblStyle w:val="Table16"/>
+        <w:tblStyle w:val="Table17"/>
         <w:bidi w:val="0"/>
         <w:tblW w:w="9000.0" w:type="dxa"/>
         <w:jc w:val="left"/>
@@ -5099,7 +5099,7 @@
                     <w:rPr>
                       <w:rtl w:val="0"/>
                     </w:rPr>
-                    <w:t xml:space="preserve">6 check the user is admin then set new permission</w:t>
+                    <w:t xml:space="preserve">6 set new permission</w:t>
                   </w:r>
                 </w:p>
                 <w:p>
@@ -5338,6 +5338,315 @@
               </w:tc>
             </w:tr>
           </w:tbl>
+          <w:p>
+            <w:pPr>
+              <w:widowControl w:val="0"/>
+              <w:spacing w:line="240" w:lineRule="auto"/>
+              <w:contextualSpacing w:val="0"/>
+            </w:pPr>
+            <w:r>
+              <w:rPr>
+                <w:rtl w:val="0"/>
+              </w:rPr>
+            </w:r>
+          </w:p>
+          <w:p>
+            <w:pPr>
+              <w:widowControl w:val="0"/>
+              <w:spacing w:line="240" w:lineRule="auto"/>
+              <w:contextualSpacing w:val="0"/>
+            </w:pPr>
+            <w:r>
+              <w:rPr>
+                <w:rtl w:val="0"/>
+              </w:rPr>
+            </w:r>
+          </w:p>
+          <w:tbl>
+            <w:tblPr>
+              <w:tblStyle w:val="Table16"/>
+              <w:bidi w:val="0"/>
+              <w:tblW w:w="4313.0" w:type="dxa"/>
+              <w:jc w:val="left"/>
+              <w:tblBorders>
+                <w:top w:color="000000" w:space="0" w:sz="8" w:val="single"/>
+                <w:left w:color="000000" w:space="0" w:sz="8" w:val="single"/>
+                <w:bottom w:color="000000" w:space="0" w:sz="8" w:val="single"/>
+                <w:right w:color="000000" w:space="0" w:sz="8" w:val="single"/>
+                <w:insideH w:color="000000" w:space="0" w:sz="8" w:val="single"/>
+                <w:insideV w:color="000000" w:space="0" w:sz="8" w:val="single"/>
+              </w:tblBorders>
+              <w:tblLayout w:type="fixed"/>
+              <w:tblLook w:val="0600"/>
+            </w:tblPr>
+            <w:tblGrid>
+              <w:gridCol w:w="2156.5"/>
+              <w:gridCol w:w="2156.5"/>
+              <w:tblGridChange w:id="0">
+                <w:tblGrid>
+                  <w:gridCol w:w="2156.5"/>
+                  <w:gridCol w:w="2156.5"/>
+                </w:tblGrid>
+              </w:tblGridChange>
+            </w:tblGrid>
+            <w:tr>
+              <w:tc>
+                <w:tcPr>
+                  <w:tcMar>
+                    <w:top w:w="100.0" w:type="dxa"/>
+                    <w:left w:w="100.0" w:type="dxa"/>
+                    <w:bottom w:w="100.0" w:type="dxa"/>
+                    <w:right w:w="100.0" w:type="dxa"/>
+                  </w:tcMar>
+                </w:tcPr>
+                <w:p>
+                  <w:pPr>
+                    <w:widowControl w:val="0"/>
+                    <w:spacing w:line="240" w:lineRule="auto"/>
+                    <w:contextualSpacing w:val="0"/>
+                  </w:pPr>
+                  <w:r>
+                    <w:rPr>
+                      <w:rtl w:val="0"/>
+                    </w:rPr>
+                    <w:t xml:space="preserve">Admin</w:t>
+                  </w:r>
+                </w:p>
+              </w:tc>
+              <w:tc>
+                <w:tcPr>
+                  <w:tcMar>
+                    <w:top w:w="100.0" w:type="dxa"/>
+                    <w:left w:w="100.0" w:type="dxa"/>
+                    <w:bottom w:w="100.0" w:type="dxa"/>
+                    <w:right w:w="100.0" w:type="dxa"/>
+                  </w:tcMar>
+                </w:tcPr>
+                <w:p>
+                  <w:pPr>
+                    <w:widowControl w:val="0"/>
+                    <w:spacing w:line="240" w:lineRule="auto"/>
+                    <w:contextualSpacing w:val="0"/>
+                  </w:pPr>
+                  <w:r>
+                    <w:rPr>
+                      <w:rtl w:val="0"/>
+                    </w:rPr>
+                    <w:t xml:space="preserve">System</w:t>
+                  </w:r>
+                </w:p>
+              </w:tc>
+            </w:tr>
+            <w:tr>
+              <w:tc>
+                <w:tcPr>
+                  <w:tcMar>
+                    <w:top w:w="100.0" w:type="dxa"/>
+                    <w:left w:w="100.0" w:type="dxa"/>
+                    <w:bottom w:w="100.0" w:type="dxa"/>
+                    <w:right w:w="100.0" w:type="dxa"/>
+                  </w:tcMar>
+                </w:tcPr>
+                <w:p>
+                  <w:pPr>
+                    <w:widowControl w:val="0"/>
+                    <w:spacing w:line="240" w:lineRule="auto"/>
+                    <w:contextualSpacing w:val="0"/>
+                  </w:pPr>
+                  <w:r>
+                    <w:rPr>
+                      <w:rtl w:val="0"/>
+                    </w:rPr>
+                    <w:t xml:space="preserve">1 go to edit permission</w:t>
+                  </w:r>
+                </w:p>
+                <w:p>
+                  <w:pPr>
+                    <w:widowControl w:val="0"/>
+                    <w:spacing w:line="240" w:lineRule="auto"/>
+                    <w:contextualSpacing w:val="0"/>
+                  </w:pPr>
+                  <w:r>
+                    <w:rPr>
+                      <w:rtl w:val="0"/>
+                    </w:rPr>
+                  </w:r>
+                </w:p>
+                <w:p>
+                  <w:pPr>
+                    <w:widowControl w:val="0"/>
+                    <w:spacing w:line="240" w:lineRule="auto"/>
+                    <w:contextualSpacing w:val="0"/>
+                  </w:pPr>
+                  <w:r>
+                    <w:rPr>
+                      <w:rtl w:val="0"/>
+                    </w:rPr>
+                  </w:r>
+                </w:p>
+                <w:p>
+                  <w:pPr>
+                    <w:widowControl w:val="0"/>
+                    <w:spacing w:line="240" w:lineRule="auto"/>
+                    <w:contextualSpacing w:val="0"/>
+                  </w:pPr>
+                  <w:r>
+                    <w:rPr>
+                      <w:rtl w:val="0"/>
+                    </w:rPr>
+                    <w:t xml:space="preserve">3 select username that want to edit permission</w:t>
+                  </w:r>
+                </w:p>
+                <w:p>
+                  <w:pPr>
+                    <w:widowControl w:val="0"/>
+                    <w:spacing w:line="240" w:lineRule="auto"/>
+                    <w:contextualSpacing w:val="0"/>
+                  </w:pPr>
+                  <w:r>
+                    <w:rPr>
+                      <w:rtl w:val="0"/>
+                    </w:rPr>
+                    <w:t xml:space="preserve">4 set new permission</w:t>
+                  </w:r>
+                </w:p>
+                <w:p>
+                  <w:pPr>
+                    <w:widowControl w:val="0"/>
+                    <w:spacing w:line="240" w:lineRule="auto"/>
+                    <w:contextualSpacing w:val="0"/>
+                  </w:pPr>
+                  <w:r>
+                    <w:rPr>
+                      <w:rtl w:val="0"/>
+                    </w:rPr>
+                    <w:t xml:space="preserve">5 save new permission</w:t>
+                  </w:r>
+                </w:p>
+              </w:tc>
+              <w:tc>
+                <w:tcPr>
+                  <w:tcMar>
+                    <w:top w:w="100.0" w:type="dxa"/>
+                    <w:left w:w="100.0" w:type="dxa"/>
+                    <w:bottom w:w="100.0" w:type="dxa"/>
+                    <w:right w:w="100.0" w:type="dxa"/>
+                  </w:tcMar>
+                </w:tcPr>
+                <w:p>
+                  <w:pPr>
+                    <w:widowControl w:val="0"/>
+                    <w:spacing w:line="240" w:lineRule="auto"/>
+                    <w:contextualSpacing w:val="0"/>
+                  </w:pPr>
+                  <w:r>
+                    <w:rPr>
+                      <w:rtl w:val="0"/>
+                    </w:rPr>
+                  </w:r>
+                </w:p>
+                <w:p>
+                  <w:pPr>
+                    <w:widowControl w:val="0"/>
+                    <w:spacing w:line="240" w:lineRule="auto"/>
+                    <w:contextualSpacing w:val="0"/>
+                  </w:pPr>
+                  <w:r>
+                    <w:rPr>
+                      <w:rtl w:val="0"/>
+                    </w:rPr>
+                    <w:t xml:space="preserve"> 2 check the user is admin then go user’s setting</w:t>
+                  </w:r>
+                </w:p>
+                <w:p>
+                  <w:pPr>
+                    <w:widowControl w:val="0"/>
+                    <w:spacing w:line="240" w:lineRule="auto"/>
+                    <w:contextualSpacing w:val="0"/>
+                  </w:pPr>
+                  <w:r>
+                    <w:rPr>
+                      <w:rtl w:val="0"/>
+                    </w:rPr>
+                  </w:r>
+                </w:p>
+                <w:p>
+                  <w:pPr>
+                    <w:widowControl w:val="0"/>
+                    <w:spacing w:line="240" w:lineRule="auto"/>
+                    <w:contextualSpacing w:val="0"/>
+                  </w:pPr>
+                  <w:r>
+                    <w:rPr>
+                      <w:rtl w:val="0"/>
+                    </w:rPr>
+                  </w:r>
+                </w:p>
+                <w:p>
+                  <w:pPr>
+                    <w:widowControl w:val="0"/>
+                    <w:spacing w:line="240" w:lineRule="auto"/>
+                    <w:contextualSpacing w:val="0"/>
+                  </w:pPr>
+                  <w:r>
+                    <w:rPr>
+                      <w:rtl w:val="0"/>
+                    </w:rPr>
+                  </w:r>
+                </w:p>
+                <w:p>
+                  <w:pPr>
+                    <w:widowControl w:val="0"/>
+                    <w:spacing w:line="240" w:lineRule="auto"/>
+                    <w:contextualSpacing w:val="0"/>
+                  </w:pPr>
+                  <w:r>
+                    <w:rPr>
+                      <w:rtl w:val="0"/>
+                    </w:rPr>
+                  </w:r>
+                </w:p>
+                <w:p>
+                  <w:pPr>
+                    <w:widowControl w:val="0"/>
+                    <w:spacing w:line="240" w:lineRule="auto"/>
+                    <w:contextualSpacing w:val="0"/>
+                  </w:pPr>
+                  <w:r>
+                    <w:rPr>
+                      <w:rtl w:val="0"/>
+                    </w:rPr>
+                    <w:t xml:space="preserve">6a fail to set new permission</w:t>
+                  </w:r>
+                </w:p>
+                <w:p>
+                  <w:pPr>
+                    <w:widowControl w:val="0"/>
+                    <w:spacing w:line="240" w:lineRule="auto"/>
+                    <w:contextualSpacing w:val="0"/>
+                  </w:pPr>
+                  <w:r>
+                    <w:rPr>
+                      <w:rtl w:val="0"/>
+                    </w:rPr>
+                    <w:t xml:space="preserve">7a show message the new permission for this user can not save</w:t>
+                  </w:r>
+                </w:p>
+              </w:tc>
+            </w:tr>
+          </w:tbl>
+          <w:p>
+            <w:pPr>
+              <w:widowControl w:val="0"/>
+              <w:spacing w:line="240" w:lineRule="auto"/>
+              <w:contextualSpacing w:val="0"/>
+            </w:pPr>
+            <w:r>
+              <w:rPr>
+                <w:rtl w:val="0"/>
+              </w:rPr>
+            </w:r>
+          </w:p>
           <w:p>
             <w:pPr>
               <w:widowControl w:val="0"/>
@@ -5854,5 +6163,24 @@
     <w:tblStylePr w:type="seCell"/>
     <w:tblStylePr w:type="swCell"/>
   </w:style>
+  <w:style w:type="table" w:styleId="Table17">
+    <w:basedOn w:val="TableNormal"/>
+    <w:tblPr>
+      <w:tblStyleRowBandSize w:val="1"/>
+      <w:tblStyleColBandSize w:val="1"/>
+    </w:tblPr>
+    <w:tblStylePr w:type="band1Horz"/>
+    <w:tblStylePr w:type="band1Vert"/>
+    <w:tblStylePr w:type="band2Horz"/>
+    <w:tblStylePr w:type="band2Vert"/>
+    <w:tblStylePr w:type="firstCol"/>
+    <w:tblStylePr w:type="firstRow"/>
+    <w:tblStylePr w:type="lastCol"/>
+    <w:tblStylePr w:type="lastRow"/>
+    <w:tblStylePr w:type="neCell"/>
+    <w:tblStylePr w:type="nwCell"/>
+    <w:tblStylePr w:type="seCell"/>
+    <w:tblStylePr w:type="swCell"/>
+  </w:style>
 </w:styles>
 </file>
</xml_diff>

<commit_message>
add more diagram; reteive and tracking
</commit_message>
<xml_diff>
--- a/diagrams/Req.docx
+++ b/diagrams/Req.docx
@@ -132,6 +132,16 @@
           <w:rtl w:val="0"/>
         </w:rPr>
         <w:t xml:space="preserve">10 ดูสถานะเอกสารได้</w:t>
+      </w:r>
+    </w:p>
+    <w:p>
+      <w:pPr>
+        <w:contextualSpacing w:val="0"/>
+      </w:pPr>
+      <w:r>
+        <w:rPr>
+          <w:rtl w:val="0"/>
+        </w:rPr>
       </w:r>
     </w:p>
     <w:p>
@@ -5672,6 +5682,1500 @@
         </w:rPr>
       </w:r>
     </w:p>
+    <w:p>
+      <w:pPr>
+        <w:contextualSpacing w:val="0"/>
+      </w:pPr>
+      <w:r>
+        <w:rPr>
+          <w:rtl w:val="0"/>
+        </w:rPr>
+      </w:r>
+    </w:p>
+    <w:tbl>
+      <w:tblPr>
+        <w:tblStyle w:val="Table19"/>
+        <w:bidi w:val="0"/>
+        <w:tblW w:w="9000.0" w:type="dxa"/>
+        <w:jc w:val="left"/>
+        <w:tblBorders>
+          <w:top w:color="000000" w:space="0" w:sz="8" w:val="single"/>
+          <w:left w:color="000000" w:space="0" w:sz="8" w:val="single"/>
+          <w:bottom w:color="000000" w:space="0" w:sz="8" w:val="single"/>
+          <w:right w:color="000000" w:space="0" w:sz="8" w:val="single"/>
+          <w:insideH w:color="000000" w:space="0" w:sz="8" w:val="single"/>
+          <w:insideV w:color="000000" w:space="0" w:sz="8" w:val="single"/>
+        </w:tblBorders>
+        <w:tblLayout w:type="fixed"/>
+        <w:tblLook w:val="0600"/>
+      </w:tblPr>
+      <w:tblGrid>
+        <w:gridCol w:w="1680"/>
+        <w:gridCol w:w="7320"/>
+        <w:tblGridChange w:id="0">
+          <w:tblGrid>
+            <w:gridCol w:w="1680"/>
+            <w:gridCol w:w="7320"/>
+          </w:tblGrid>
+        </w:tblGridChange>
+      </w:tblGrid>
+      <w:tr>
+        <w:tc>
+          <w:tcPr>
+            <w:tcMar>
+              <w:top w:w="100.0" w:type="dxa"/>
+              <w:left w:w="100.0" w:type="dxa"/>
+              <w:bottom w:w="100.0" w:type="dxa"/>
+              <w:right w:w="100.0" w:type="dxa"/>
+            </w:tcMar>
+          </w:tcPr>
+          <w:p>
+            <w:pPr>
+              <w:widowControl w:val="0"/>
+              <w:spacing w:line="240" w:lineRule="auto"/>
+              <w:contextualSpacing w:val="0"/>
+            </w:pPr>
+            <w:r>
+              <w:rPr>
+                <w:rtl w:val="0"/>
+              </w:rPr>
+              <w:t xml:space="preserve">Use case name:</w:t>
+            </w:r>
+          </w:p>
+        </w:tc>
+        <w:tc>
+          <w:tcPr>
+            <w:tcMar>
+              <w:top w:w="100.0" w:type="dxa"/>
+              <w:left w:w="100.0" w:type="dxa"/>
+              <w:bottom w:w="100.0" w:type="dxa"/>
+              <w:right w:w="100.0" w:type="dxa"/>
+            </w:tcMar>
+          </w:tcPr>
+          <w:p>
+            <w:pPr>
+              <w:widowControl w:val="0"/>
+              <w:spacing w:line="240" w:lineRule="auto"/>
+              <w:contextualSpacing w:val="0"/>
+            </w:pPr>
+            <w:r>
+              <w:rPr>
+                <w:rtl w:val="0"/>
+              </w:rPr>
+              <w:t xml:space="preserve">Tracking workflow file</w:t>
+            </w:r>
+          </w:p>
+        </w:tc>
+      </w:tr>
+      <w:tr>
+        <w:tc>
+          <w:tcPr>
+            <w:tcMar>
+              <w:top w:w="100.0" w:type="dxa"/>
+              <w:left w:w="100.0" w:type="dxa"/>
+              <w:bottom w:w="100.0" w:type="dxa"/>
+              <w:right w:w="100.0" w:type="dxa"/>
+            </w:tcMar>
+          </w:tcPr>
+          <w:p>
+            <w:pPr>
+              <w:widowControl w:val="0"/>
+              <w:spacing w:line="240" w:lineRule="auto"/>
+              <w:contextualSpacing w:val="0"/>
+            </w:pPr>
+            <w:r>
+              <w:rPr>
+                <w:rtl w:val="0"/>
+              </w:rPr>
+              <w:t xml:space="preserve">Actors:</w:t>
+            </w:r>
+          </w:p>
+        </w:tc>
+        <w:tc>
+          <w:tcPr>
+            <w:tcMar>
+              <w:top w:w="100.0" w:type="dxa"/>
+              <w:left w:w="100.0" w:type="dxa"/>
+              <w:bottom w:w="100.0" w:type="dxa"/>
+              <w:right w:w="100.0" w:type="dxa"/>
+            </w:tcMar>
+          </w:tcPr>
+          <w:p>
+            <w:pPr>
+              <w:widowControl w:val="0"/>
+              <w:spacing w:line="240" w:lineRule="auto"/>
+              <w:contextualSpacing w:val="0"/>
+            </w:pPr>
+            <w:r>
+              <w:rPr>
+                <w:rtl w:val="0"/>
+              </w:rPr>
+              <w:t xml:space="preserve">User</w:t>
+            </w:r>
+          </w:p>
+        </w:tc>
+      </w:tr>
+      <w:tr>
+        <w:tc>
+          <w:tcPr>
+            <w:tcMar>
+              <w:top w:w="100.0" w:type="dxa"/>
+              <w:left w:w="100.0" w:type="dxa"/>
+              <w:bottom w:w="100.0" w:type="dxa"/>
+              <w:right w:w="100.0" w:type="dxa"/>
+            </w:tcMar>
+          </w:tcPr>
+          <w:p>
+            <w:pPr>
+              <w:widowControl w:val="0"/>
+              <w:spacing w:line="240" w:lineRule="auto"/>
+              <w:contextualSpacing w:val="0"/>
+            </w:pPr>
+            <w:r>
+              <w:rPr>
+                <w:rtl w:val="0"/>
+              </w:rPr>
+              <w:t xml:space="preserve">Description:</w:t>
+            </w:r>
+          </w:p>
+        </w:tc>
+        <w:tc>
+          <w:tcPr>
+            <w:tcMar>
+              <w:top w:w="100.0" w:type="dxa"/>
+              <w:left w:w="100.0" w:type="dxa"/>
+              <w:bottom w:w="100.0" w:type="dxa"/>
+              <w:right w:w="100.0" w:type="dxa"/>
+            </w:tcMar>
+          </w:tcPr>
+          <w:p>
+            <w:pPr>
+              <w:widowControl w:val="0"/>
+              <w:spacing w:line="240" w:lineRule="auto"/>
+              <w:contextualSpacing w:val="0"/>
+            </w:pPr>
+            <w:r>
+              <w:rPr>
+                <w:rtl w:val="0"/>
+              </w:rPr>
+              <w:t xml:space="preserve">See the status of workflow file</w:t>
+            </w:r>
+          </w:p>
+        </w:tc>
+      </w:tr>
+      <w:tr>
+        <w:tc>
+          <w:tcPr>
+            <w:tcMar>
+              <w:top w:w="100.0" w:type="dxa"/>
+              <w:left w:w="100.0" w:type="dxa"/>
+              <w:bottom w:w="100.0" w:type="dxa"/>
+              <w:right w:w="100.0" w:type="dxa"/>
+            </w:tcMar>
+          </w:tcPr>
+          <w:p>
+            <w:pPr>
+              <w:widowControl w:val="0"/>
+              <w:spacing w:line="240" w:lineRule="auto"/>
+              <w:contextualSpacing w:val="0"/>
+            </w:pPr>
+            <w:r>
+              <w:rPr>
+                <w:rtl w:val="0"/>
+              </w:rPr>
+              <w:t xml:space="preserve">Pre-condition:</w:t>
+            </w:r>
+          </w:p>
+        </w:tc>
+        <w:tc>
+          <w:tcPr>
+            <w:tcMar>
+              <w:top w:w="100.0" w:type="dxa"/>
+              <w:left w:w="100.0" w:type="dxa"/>
+              <w:bottom w:w="100.0" w:type="dxa"/>
+              <w:right w:w="100.0" w:type="dxa"/>
+            </w:tcMar>
+          </w:tcPr>
+          <w:p>
+            <w:pPr>
+              <w:widowControl w:val="0"/>
+              <w:spacing w:line="240" w:lineRule="auto"/>
+              <w:contextualSpacing w:val="0"/>
+            </w:pPr>
+            <w:r>
+              <w:rPr>
+                <w:rtl w:val="0"/>
+              </w:rPr>
+              <w:t xml:space="preserve">After Log in, Search workflow and connecting on internet</w:t>
+            </w:r>
+          </w:p>
+        </w:tc>
+      </w:tr>
+      <w:tr>
+        <w:tc>
+          <w:tcPr>
+            <w:tcMar>
+              <w:top w:w="100.0" w:type="dxa"/>
+              <w:left w:w="100.0" w:type="dxa"/>
+              <w:bottom w:w="100.0" w:type="dxa"/>
+              <w:right w:w="100.0" w:type="dxa"/>
+            </w:tcMar>
+          </w:tcPr>
+          <w:p>
+            <w:pPr>
+              <w:widowControl w:val="0"/>
+              <w:spacing w:line="240" w:lineRule="auto"/>
+              <w:contextualSpacing w:val="0"/>
+            </w:pPr>
+            <w:r>
+              <w:rPr>
+                <w:rtl w:val="0"/>
+              </w:rPr>
+              <w:t xml:space="preserve">Post condition:</w:t>
+            </w:r>
+          </w:p>
+        </w:tc>
+        <w:tc>
+          <w:tcPr>
+            <w:tcMar>
+              <w:top w:w="100.0" w:type="dxa"/>
+              <w:left w:w="100.0" w:type="dxa"/>
+              <w:bottom w:w="100.0" w:type="dxa"/>
+              <w:right w:w="100.0" w:type="dxa"/>
+            </w:tcMar>
+          </w:tcPr>
+          <w:p>
+            <w:pPr>
+              <w:widowControl w:val="0"/>
+              <w:spacing w:line="240" w:lineRule="auto"/>
+              <w:contextualSpacing w:val="0"/>
+            </w:pPr>
+            <w:r>
+              <w:rPr>
+                <w:rtl w:val="0"/>
+              </w:rPr>
+              <w:t xml:space="preserve">Show status of workflow</w:t>
+            </w:r>
+          </w:p>
+        </w:tc>
+      </w:tr>
+      <w:tr>
+        <w:tc>
+          <w:tcPr>
+            <w:tcMar>
+              <w:top w:w="100.0" w:type="dxa"/>
+              <w:left w:w="100.0" w:type="dxa"/>
+              <w:bottom w:w="100.0" w:type="dxa"/>
+              <w:right w:w="100.0" w:type="dxa"/>
+            </w:tcMar>
+          </w:tcPr>
+          <w:p>
+            <w:pPr>
+              <w:widowControl w:val="0"/>
+              <w:spacing w:line="240" w:lineRule="auto"/>
+              <w:contextualSpacing w:val="0"/>
+            </w:pPr>
+            <w:r>
+              <w:rPr>
+                <w:rtl w:val="0"/>
+              </w:rPr>
+              <w:t xml:space="preserve">Main flow:</w:t>
+            </w:r>
+          </w:p>
+        </w:tc>
+        <w:tc>
+          <w:tcPr>
+            <w:tcMar>
+              <w:top w:w="100.0" w:type="dxa"/>
+              <w:left w:w="100.0" w:type="dxa"/>
+              <w:bottom w:w="100.0" w:type="dxa"/>
+              <w:right w:w="100.0" w:type="dxa"/>
+            </w:tcMar>
+          </w:tcPr>
+          <w:p>
+            <w:pPr>
+              <w:widowControl w:val="0"/>
+              <w:spacing w:line="240" w:lineRule="auto"/>
+              <w:contextualSpacing w:val="0"/>
+            </w:pPr>
+            <w:r>
+              <w:rPr>
+                <w:rtl w:val="0"/>
+              </w:rPr>
+            </w:r>
+          </w:p>
+          <w:tbl>
+            <w:tblPr>
+              <w:tblStyle w:val="Table18"/>
+              <w:bidi w:val="0"/>
+              <w:tblW w:w="4313.0" w:type="dxa"/>
+              <w:jc w:val="left"/>
+              <w:tblBorders>
+                <w:top w:color="000000" w:space="0" w:sz="8" w:val="single"/>
+                <w:left w:color="000000" w:space="0" w:sz="8" w:val="single"/>
+                <w:bottom w:color="000000" w:space="0" w:sz="8" w:val="single"/>
+                <w:right w:color="000000" w:space="0" w:sz="8" w:val="single"/>
+                <w:insideH w:color="000000" w:space="0" w:sz="8" w:val="single"/>
+                <w:insideV w:color="000000" w:space="0" w:sz="8" w:val="single"/>
+              </w:tblBorders>
+              <w:tblLayout w:type="fixed"/>
+              <w:tblLook w:val="0600"/>
+            </w:tblPr>
+            <w:tblGrid>
+              <w:gridCol w:w="2156.5"/>
+              <w:gridCol w:w="2156.5"/>
+              <w:tblGridChange w:id="0">
+                <w:tblGrid>
+                  <w:gridCol w:w="2156.5"/>
+                  <w:gridCol w:w="2156.5"/>
+                </w:tblGrid>
+              </w:tblGridChange>
+            </w:tblGrid>
+            <w:tr>
+              <w:tc>
+                <w:tcPr>
+                  <w:tcMar>
+                    <w:top w:w="100.0" w:type="dxa"/>
+                    <w:left w:w="100.0" w:type="dxa"/>
+                    <w:bottom w:w="100.0" w:type="dxa"/>
+                    <w:right w:w="100.0" w:type="dxa"/>
+                  </w:tcMar>
+                </w:tcPr>
+                <w:p>
+                  <w:pPr>
+                    <w:widowControl w:val="0"/>
+                    <w:spacing w:line="240" w:lineRule="auto"/>
+                    <w:contextualSpacing w:val="0"/>
+                  </w:pPr>
+                  <w:r>
+                    <w:rPr>
+                      <w:rtl w:val="0"/>
+                    </w:rPr>
+                    <w:t xml:space="preserve">User</w:t>
+                  </w:r>
+                </w:p>
+              </w:tc>
+              <w:tc>
+                <w:tcPr>
+                  <w:tcMar>
+                    <w:top w:w="100.0" w:type="dxa"/>
+                    <w:left w:w="100.0" w:type="dxa"/>
+                    <w:bottom w:w="100.0" w:type="dxa"/>
+                    <w:right w:w="100.0" w:type="dxa"/>
+                  </w:tcMar>
+                </w:tcPr>
+                <w:p>
+                  <w:pPr>
+                    <w:widowControl w:val="0"/>
+                    <w:spacing w:line="240" w:lineRule="auto"/>
+                    <w:contextualSpacing w:val="0"/>
+                  </w:pPr>
+                  <w:r>
+                    <w:rPr>
+                      <w:rtl w:val="0"/>
+                    </w:rPr>
+                    <w:t xml:space="preserve">System</w:t>
+                  </w:r>
+                </w:p>
+              </w:tc>
+            </w:tr>
+            <w:tr>
+              <w:tc>
+                <w:tcPr>
+                  <w:tcMar>
+                    <w:top w:w="100.0" w:type="dxa"/>
+                    <w:left w:w="100.0" w:type="dxa"/>
+                    <w:bottom w:w="100.0" w:type="dxa"/>
+                    <w:right w:w="100.0" w:type="dxa"/>
+                  </w:tcMar>
+                </w:tcPr>
+                <w:p>
+                  <w:pPr>
+                    <w:widowControl w:val="0"/>
+                    <w:spacing w:line="240" w:lineRule="auto"/>
+                    <w:contextualSpacing w:val="0"/>
+                  </w:pPr>
+                  <w:r>
+                    <w:rPr>
+                      <w:rtl w:val="0"/>
+                    </w:rPr>
+                  </w:r>
+                </w:p>
+              </w:tc>
+              <w:tc>
+                <w:tcPr>
+                  <w:tcMar>
+                    <w:top w:w="100.0" w:type="dxa"/>
+                    <w:left w:w="100.0" w:type="dxa"/>
+                    <w:bottom w:w="100.0" w:type="dxa"/>
+                    <w:right w:w="100.0" w:type="dxa"/>
+                  </w:tcMar>
+                </w:tcPr>
+                <w:p>
+                  <w:pPr>
+                    <w:widowControl w:val="0"/>
+                    <w:spacing w:line="240" w:lineRule="auto"/>
+                    <w:contextualSpacing w:val="0"/>
+                  </w:pPr>
+                  <w:r>
+                    <w:rPr>
+                      <w:rtl w:val="0"/>
+                    </w:rPr>
+                    <w:t xml:space="preserve">1 Show status of workflow file</w:t>
+                  </w:r>
+                </w:p>
+              </w:tc>
+            </w:tr>
+          </w:tbl>
+          <w:p>
+            <w:pPr>
+              <w:widowControl w:val="0"/>
+              <w:spacing w:line="240" w:lineRule="auto"/>
+              <w:contextualSpacing w:val="0"/>
+            </w:pPr>
+            <w:r>
+              <w:rPr>
+                <w:rtl w:val="0"/>
+              </w:rPr>
+            </w:r>
+          </w:p>
+        </w:tc>
+      </w:tr>
+      <w:tr>
+        <w:tc>
+          <w:tcPr>
+            <w:tcMar>
+              <w:top w:w="100.0" w:type="dxa"/>
+              <w:left w:w="100.0" w:type="dxa"/>
+              <w:bottom w:w="100.0" w:type="dxa"/>
+              <w:right w:w="100.0" w:type="dxa"/>
+            </w:tcMar>
+          </w:tcPr>
+          <w:p>
+            <w:pPr>
+              <w:widowControl w:val="0"/>
+              <w:spacing w:line="240" w:lineRule="auto"/>
+              <w:contextualSpacing w:val="0"/>
+            </w:pPr>
+            <w:r>
+              <w:rPr>
+                <w:rtl w:val="0"/>
+              </w:rPr>
+              <w:t xml:space="preserve">Alternate flow:</w:t>
+            </w:r>
+          </w:p>
+        </w:tc>
+        <w:tc>
+          <w:tcPr>
+            <w:tcMar>
+              <w:top w:w="100.0" w:type="dxa"/>
+              <w:left w:w="100.0" w:type="dxa"/>
+              <w:bottom w:w="100.0" w:type="dxa"/>
+              <w:right w:w="100.0" w:type="dxa"/>
+            </w:tcMar>
+          </w:tcPr>
+          <w:p>
+            <w:pPr>
+              <w:widowControl w:val="0"/>
+              <w:spacing w:line="240" w:lineRule="auto"/>
+              <w:contextualSpacing w:val="0"/>
+            </w:pPr>
+            <w:r>
+              <w:rPr>
+                <w:rtl w:val="0"/>
+              </w:rPr>
+            </w:r>
+          </w:p>
+        </w:tc>
+      </w:tr>
+    </w:tbl>
+    <w:p>
+      <w:pPr>
+        <w:contextualSpacing w:val="0"/>
+      </w:pPr>
+      <w:r>
+        <w:rPr>
+          <w:rtl w:val="0"/>
+        </w:rPr>
+      </w:r>
+    </w:p>
+    <w:p>
+      <w:pPr>
+        <w:contextualSpacing w:val="0"/>
+      </w:pPr>
+      <w:r>
+        <w:rPr>
+          <w:rtl w:val="0"/>
+        </w:rPr>
+      </w:r>
+    </w:p>
+    <w:p>
+      <w:pPr>
+        <w:contextualSpacing w:val="0"/>
+      </w:pPr>
+      <w:r>
+        <w:rPr>
+          <w:rtl w:val="0"/>
+        </w:rPr>
+      </w:r>
+    </w:p>
+    <w:tbl>
+      <w:tblPr>
+        <w:tblStyle w:val="Table22"/>
+        <w:bidi w:val="0"/>
+        <w:tblW w:w="9000.0" w:type="dxa"/>
+        <w:jc w:val="left"/>
+        <w:tblBorders>
+          <w:top w:color="000000" w:space="0" w:sz="8" w:val="single"/>
+          <w:left w:color="000000" w:space="0" w:sz="8" w:val="single"/>
+          <w:bottom w:color="000000" w:space="0" w:sz="8" w:val="single"/>
+          <w:right w:color="000000" w:space="0" w:sz="8" w:val="single"/>
+          <w:insideH w:color="000000" w:space="0" w:sz="8" w:val="single"/>
+          <w:insideV w:color="000000" w:space="0" w:sz="8" w:val="single"/>
+        </w:tblBorders>
+        <w:tblLayout w:type="fixed"/>
+        <w:tblLook w:val="0600"/>
+      </w:tblPr>
+      <w:tblGrid>
+        <w:gridCol w:w="1680"/>
+        <w:gridCol w:w="7320"/>
+        <w:tblGridChange w:id="0">
+          <w:tblGrid>
+            <w:gridCol w:w="1680"/>
+            <w:gridCol w:w="7320"/>
+          </w:tblGrid>
+        </w:tblGridChange>
+      </w:tblGrid>
+      <w:tr>
+        <w:tc>
+          <w:tcPr>
+            <w:tcMar>
+              <w:top w:w="100.0" w:type="dxa"/>
+              <w:left w:w="100.0" w:type="dxa"/>
+              <w:bottom w:w="100.0" w:type="dxa"/>
+              <w:right w:w="100.0" w:type="dxa"/>
+            </w:tcMar>
+          </w:tcPr>
+          <w:p>
+            <w:pPr>
+              <w:widowControl w:val="0"/>
+              <w:spacing w:line="240" w:lineRule="auto"/>
+              <w:contextualSpacing w:val="0"/>
+            </w:pPr>
+            <w:r>
+              <w:rPr>
+                <w:rtl w:val="0"/>
+              </w:rPr>
+              <w:t xml:space="preserve">Use case name:</w:t>
+            </w:r>
+          </w:p>
+        </w:tc>
+        <w:tc>
+          <w:tcPr>
+            <w:tcMar>
+              <w:top w:w="100.0" w:type="dxa"/>
+              <w:left w:w="100.0" w:type="dxa"/>
+              <w:bottom w:w="100.0" w:type="dxa"/>
+              <w:right w:w="100.0" w:type="dxa"/>
+            </w:tcMar>
+          </w:tcPr>
+          <w:p>
+            <w:pPr>
+              <w:widowControl w:val="0"/>
+              <w:spacing w:line="240" w:lineRule="auto"/>
+              <w:contextualSpacing w:val="0"/>
+            </w:pPr>
+            <w:r>
+              <w:rPr>
+                <w:rtl w:val="0"/>
+              </w:rPr>
+              <w:t xml:space="preserve">See the version/history of document</w:t>
+            </w:r>
+          </w:p>
+        </w:tc>
+      </w:tr>
+      <w:tr>
+        <w:tc>
+          <w:tcPr>
+            <w:tcMar>
+              <w:top w:w="100.0" w:type="dxa"/>
+              <w:left w:w="100.0" w:type="dxa"/>
+              <w:bottom w:w="100.0" w:type="dxa"/>
+              <w:right w:w="100.0" w:type="dxa"/>
+            </w:tcMar>
+          </w:tcPr>
+          <w:p>
+            <w:pPr>
+              <w:widowControl w:val="0"/>
+              <w:spacing w:line="240" w:lineRule="auto"/>
+              <w:contextualSpacing w:val="0"/>
+            </w:pPr>
+            <w:r>
+              <w:rPr>
+                <w:rtl w:val="0"/>
+              </w:rPr>
+              <w:t xml:space="preserve">Actors:</w:t>
+            </w:r>
+          </w:p>
+        </w:tc>
+        <w:tc>
+          <w:tcPr>
+            <w:tcMar>
+              <w:top w:w="100.0" w:type="dxa"/>
+              <w:left w:w="100.0" w:type="dxa"/>
+              <w:bottom w:w="100.0" w:type="dxa"/>
+              <w:right w:w="100.0" w:type="dxa"/>
+            </w:tcMar>
+          </w:tcPr>
+          <w:p>
+            <w:pPr>
+              <w:widowControl w:val="0"/>
+              <w:spacing w:line="240" w:lineRule="auto"/>
+              <w:contextualSpacing w:val="0"/>
+            </w:pPr>
+            <w:r>
+              <w:rPr>
+                <w:rtl w:val="0"/>
+              </w:rPr>
+              <w:t xml:space="preserve">User</w:t>
+            </w:r>
+          </w:p>
+        </w:tc>
+      </w:tr>
+      <w:tr>
+        <w:tc>
+          <w:tcPr>
+            <w:tcMar>
+              <w:top w:w="100.0" w:type="dxa"/>
+              <w:left w:w="100.0" w:type="dxa"/>
+              <w:bottom w:w="100.0" w:type="dxa"/>
+              <w:right w:w="100.0" w:type="dxa"/>
+            </w:tcMar>
+          </w:tcPr>
+          <w:p>
+            <w:pPr>
+              <w:widowControl w:val="0"/>
+              <w:spacing w:line="240" w:lineRule="auto"/>
+              <w:contextualSpacing w:val="0"/>
+            </w:pPr>
+            <w:r>
+              <w:rPr>
+                <w:rtl w:val="0"/>
+              </w:rPr>
+              <w:t xml:space="preserve">Description:</w:t>
+            </w:r>
+          </w:p>
+        </w:tc>
+        <w:tc>
+          <w:tcPr>
+            <w:tcMar>
+              <w:top w:w="100.0" w:type="dxa"/>
+              <w:left w:w="100.0" w:type="dxa"/>
+              <w:bottom w:w="100.0" w:type="dxa"/>
+              <w:right w:w="100.0" w:type="dxa"/>
+            </w:tcMar>
+          </w:tcPr>
+          <w:p>
+            <w:pPr>
+              <w:widowControl w:val="0"/>
+              <w:spacing w:line="240" w:lineRule="auto"/>
+              <w:contextualSpacing w:val="0"/>
+            </w:pPr>
+            <w:r>
+              <w:rPr>
+                <w:rtl w:val="0"/>
+              </w:rPr>
+            </w:r>
+          </w:p>
+        </w:tc>
+      </w:tr>
+      <w:tr>
+        <w:tc>
+          <w:tcPr>
+            <w:tcMar>
+              <w:top w:w="100.0" w:type="dxa"/>
+              <w:left w:w="100.0" w:type="dxa"/>
+              <w:bottom w:w="100.0" w:type="dxa"/>
+              <w:right w:w="100.0" w:type="dxa"/>
+            </w:tcMar>
+          </w:tcPr>
+          <w:p>
+            <w:pPr>
+              <w:widowControl w:val="0"/>
+              <w:spacing w:line="240" w:lineRule="auto"/>
+              <w:contextualSpacing w:val="0"/>
+            </w:pPr>
+            <w:r>
+              <w:rPr>
+                <w:rtl w:val="0"/>
+              </w:rPr>
+              <w:t xml:space="preserve">Pre-condition:</w:t>
+            </w:r>
+          </w:p>
+        </w:tc>
+        <w:tc>
+          <w:tcPr>
+            <w:tcMar>
+              <w:top w:w="100.0" w:type="dxa"/>
+              <w:left w:w="100.0" w:type="dxa"/>
+              <w:bottom w:w="100.0" w:type="dxa"/>
+              <w:right w:w="100.0" w:type="dxa"/>
+            </w:tcMar>
+          </w:tcPr>
+          <w:p>
+            <w:pPr>
+              <w:widowControl w:val="0"/>
+              <w:spacing w:line="240" w:lineRule="auto"/>
+              <w:contextualSpacing w:val="0"/>
+            </w:pPr>
+            <w:r>
+              <w:rPr>
+                <w:rtl w:val="0"/>
+              </w:rPr>
+              <w:t xml:space="preserve">After Log in and connecting on internet</w:t>
+            </w:r>
+          </w:p>
+        </w:tc>
+      </w:tr>
+      <w:tr>
+        <w:tc>
+          <w:tcPr>
+            <w:tcMar>
+              <w:top w:w="100.0" w:type="dxa"/>
+              <w:left w:w="100.0" w:type="dxa"/>
+              <w:bottom w:w="100.0" w:type="dxa"/>
+              <w:right w:w="100.0" w:type="dxa"/>
+            </w:tcMar>
+          </w:tcPr>
+          <w:p>
+            <w:pPr>
+              <w:widowControl w:val="0"/>
+              <w:spacing w:line="240" w:lineRule="auto"/>
+              <w:contextualSpacing w:val="0"/>
+            </w:pPr>
+            <w:r>
+              <w:rPr>
+                <w:rtl w:val="0"/>
+              </w:rPr>
+              <w:t xml:space="preserve">Post condition:</w:t>
+            </w:r>
+          </w:p>
+        </w:tc>
+        <w:tc>
+          <w:tcPr>
+            <w:tcMar>
+              <w:top w:w="100.0" w:type="dxa"/>
+              <w:left w:w="100.0" w:type="dxa"/>
+              <w:bottom w:w="100.0" w:type="dxa"/>
+              <w:right w:w="100.0" w:type="dxa"/>
+            </w:tcMar>
+          </w:tcPr>
+          <w:p>
+            <w:pPr>
+              <w:widowControl w:val="0"/>
+              <w:spacing w:line="240" w:lineRule="auto"/>
+              <w:contextualSpacing w:val="0"/>
+            </w:pPr>
+            <w:r>
+              <w:rPr>
+                <w:rtl w:val="0"/>
+              </w:rPr>
+              <w:t xml:space="preserve">Show the history or version of document</w:t>
+            </w:r>
+          </w:p>
+        </w:tc>
+      </w:tr>
+      <w:tr>
+        <w:tc>
+          <w:tcPr>
+            <w:tcMar>
+              <w:top w:w="100.0" w:type="dxa"/>
+              <w:left w:w="100.0" w:type="dxa"/>
+              <w:bottom w:w="100.0" w:type="dxa"/>
+              <w:right w:w="100.0" w:type="dxa"/>
+            </w:tcMar>
+          </w:tcPr>
+          <w:p>
+            <w:pPr>
+              <w:widowControl w:val="0"/>
+              <w:spacing w:line="240" w:lineRule="auto"/>
+              <w:contextualSpacing w:val="0"/>
+            </w:pPr>
+            <w:r>
+              <w:rPr>
+                <w:rtl w:val="0"/>
+              </w:rPr>
+              <w:t xml:space="preserve">Main flow:</w:t>
+            </w:r>
+          </w:p>
+        </w:tc>
+        <w:tc>
+          <w:tcPr>
+            <w:tcMar>
+              <w:top w:w="100.0" w:type="dxa"/>
+              <w:left w:w="100.0" w:type="dxa"/>
+              <w:bottom w:w="100.0" w:type="dxa"/>
+              <w:right w:w="100.0" w:type="dxa"/>
+            </w:tcMar>
+          </w:tcPr>
+          <w:p>
+            <w:pPr>
+              <w:widowControl w:val="0"/>
+              <w:spacing w:line="240" w:lineRule="auto"/>
+              <w:contextualSpacing w:val="0"/>
+            </w:pPr>
+            <w:r>
+              <w:rPr>
+                <w:rtl w:val="0"/>
+              </w:rPr>
+            </w:r>
+          </w:p>
+          <w:tbl>
+            <w:tblPr>
+              <w:tblStyle w:val="Table20"/>
+              <w:bidi w:val="0"/>
+              <w:tblW w:w="4313.0" w:type="dxa"/>
+              <w:jc w:val="left"/>
+              <w:tblBorders>
+                <w:top w:color="000000" w:space="0" w:sz="8" w:val="single"/>
+                <w:left w:color="000000" w:space="0" w:sz="8" w:val="single"/>
+                <w:bottom w:color="000000" w:space="0" w:sz="8" w:val="single"/>
+                <w:right w:color="000000" w:space="0" w:sz="8" w:val="single"/>
+                <w:insideH w:color="000000" w:space="0" w:sz="8" w:val="single"/>
+                <w:insideV w:color="000000" w:space="0" w:sz="8" w:val="single"/>
+              </w:tblBorders>
+              <w:tblLayout w:type="fixed"/>
+              <w:tblLook w:val="0600"/>
+            </w:tblPr>
+            <w:tblGrid>
+              <w:gridCol w:w="2156.5"/>
+              <w:gridCol w:w="2156.5"/>
+              <w:tblGridChange w:id="0">
+                <w:tblGrid>
+                  <w:gridCol w:w="2156.5"/>
+                  <w:gridCol w:w="2156.5"/>
+                </w:tblGrid>
+              </w:tblGridChange>
+            </w:tblGrid>
+            <w:tr>
+              <w:tc>
+                <w:tcPr>
+                  <w:tcMar>
+                    <w:top w:w="100.0" w:type="dxa"/>
+                    <w:left w:w="100.0" w:type="dxa"/>
+                    <w:bottom w:w="100.0" w:type="dxa"/>
+                    <w:right w:w="100.0" w:type="dxa"/>
+                  </w:tcMar>
+                </w:tcPr>
+                <w:p>
+                  <w:pPr>
+                    <w:widowControl w:val="0"/>
+                    <w:spacing w:line="240" w:lineRule="auto"/>
+                    <w:contextualSpacing w:val="0"/>
+                  </w:pPr>
+                  <w:r>
+                    <w:rPr>
+                      <w:rtl w:val="0"/>
+                    </w:rPr>
+                    <w:t xml:space="preserve">User</w:t>
+                  </w:r>
+                </w:p>
+              </w:tc>
+              <w:tc>
+                <w:tcPr>
+                  <w:tcMar>
+                    <w:top w:w="100.0" w:type="dxa"/>
+                    <w:left w:w="100.0" w:type="dxa"/>
+                    <w:bottom w:w="100.0" w:type="dxa"/>
+                    <w:right w:w="100.0" w:type="dxa"/>
+                  </w:tcMar>
+                </w:tcPr>
+                <w:p>
+                  <w:pPr>
+                    <w:widowControl w:val="0"/>
+                    <w:spacing w:line="240" w:lineRule="auto"/>
+                    <w:contextualSpacing w:val="0"/>
+                  </w:pPr>
+                  <w:r>
+                    <w:rPr>
+                      <w:rtl w:val="0"/>
+                    </w:rPr>
+                    <w:t xml:space="preserve">System</w:t>
+                  </w:r>
+                </w:p>
+              </w:tc>
+            </w:tr>
+            <w:tr>
+              <w:tc>
+                <w:tcPr>
+                  <w:tcMar>
+                    <w:top w:w="100.0" w:type="dxa"/>
+                    <w:left w:w="100.0" w:type="dxa"/>
+                    <w:bottom w:w="100.0" w:type="dxa"/>
+                    <w:right w:w="100.0" w:type="dxa"/>
+                  </w:tcMar>
+                </w:tcPr>
+                <w:p>
+                  <w:pPr>
+                    <w:widowControl w:val="0"/>
+                    <w:spacing w:line="240" w:lineRule="auto"/>
+                    <w:contextualSpacing w:val="0"/>
+                  </w:pPr>
+                  <w:r>
+                    <w:rPr>
+                      <w:rtl w:val="0"/>
+                    </w:rPr>
+                    <w:t xml:space="preserve">1 select file</w:t>
+                  </w:r>
+                </w:p>
+                <w:p>
+                  <w:pPr>
+                    <w:widowControl w:val="0"/>
+                    <w:spacing w:line="240" w:lineRule="auto"/>
+                    <w:contextualSpacing w:val="0"/>
+                  </w:pPr>
+                  <w:r>
+                    <w:rPr>
+                      <w:rtl w:val="0"/>
+                    </w:rPr>
+                  </w:r>
+                </w:p>
+                <w:p>
+                  <w:pPr>
+                    <w:widowControl w:val="0"/>
+                    <w:spacing w:line="240" w:lineRule="auto"/>
+                    <w:contextualSpacing w:val="0"/>
+                  </w:pPr>
+                  <w:r>
+                    <w:rPr>
+                      <w:rtl w:val="0"/>
+                    </w:rPr>
+                    <w:t xml:space="preserve">3 click looking the history of file</w:t>
+                  </w:r>
+                </w:p>
+                <w:p>
+                  <w:pPr>
+                    <w:widowControl w:val="0"/>
+                    <w:spacing w:line="240" w:lineRule="auto"/>
+                    <w:contextualSpacing w:val="0"/>
+                  </w:pPr>
+                  <w:r>
+                    <w:rPr>
+                      <w:rtl w:val="0"/>
+                    </w:rPr>
+                    <w:t xml:space="preserve">4 select version file</w:t>
+                  </w:r>
+                </w:p>
+                <w:p>
+                  <w:pPr>
+                    <w:widowControl w:val="0"/>
+                    <w:spacing w:line="240" w:lineRule="auto"/>
+                    <w:contextualSpacing w:val="0"/>
+                  </w:pPr>
+                  <w:r>
+                    <w:rPr>
+                      <w:rtl w:val="0"/>
+                    </w:rPr>
+                  </w:r>
+                </w:p>
+                <w:p>
+                  <w:pPr>
+                    <w:widowControl w:val="0"/>
+                    <w:spacing w:line="240" w:lineRule="auto"/>
+                    <w:contextualSpacing w:val="0"/>
+                  </w:pPr>
+                  <w:r>
+                    <w:rPr>
+                      <w:rtl w:val="0"/>
+                    </w:rPr>
+                  </w:r>
+                </w:p>
+                <w:p>
+                  <w:pPr>
+                    <w:widowControl w:val="0"/>
+                    <w:spacing w:line="240" w:lineRule="auto"/>
+                    <w:contextualSpacing w:val="0"/>
+                  </w:pPr>
+                  <w:r>
+                    <w:rPr>
+                      <w:rtl w:val="0"/>
+                    </w:rPr>
+                    <w:t xml:space="preserve">6 click reteive file</w:t>
+                  </w:r>
+                </w:p>
+              </w:tc>
+              <w:tc>
+                <w:tcPr>
+                  <w:tcMar>
+                    <w:top w:w="100.0" w:type="dxa"/>
+                    <w:left w:w="100.0" w:type="dxa"/>
+                    <w:bottom w:w="100.0" w:type="dxa"/>
+                    <w:right w:w="100.0" w:type="dxa"/>
+                  </w:tcMar>
+                </w:tcPr>
+                <w:p>
+                  <w:pPr>
+                    <w:widowControl w:val="0"/>
+                    <w:spacing w:line="240" w:lineRule="auto"/>
+                    <w:contextualSpacing w:val="0"/>
+                  </w:pPr>
+                  <w:r>
+                    <w:rPr>
+                      <w:rtl w:val="0"/>
+                    </w:rPr>
+                  </w:r>
+                </w:p>
+                <w:p>
+                  <w:pPr>
+                    <w:widowControl w:val="0"/>
+                    <w:spacing w:line="240" w:lineRule="auto"/>
+                    <w:contextualSpacing w:val="0"/>
+                  </w:pPr>
+                  <w:r>
+                    <w:rPr>
+                      <w:rtl w:val="0"/>
+                    </w:rPr>
+                    <w:t xml:space="preserve">2 show description of  file</w:t>
+                  </w:r>
+                </w:p>
+                <w:p>
+                  <w:pPr>
+                    <w:widowControl w:val="0"/>
+                    <w:spacing w:line="240" w:lineRule="auto"/>
+                    <w:contextualSpacing w:val="0"/>
+                  </w:pPr>
+                  <w:r>
+                    <w:rPr>
+                      <w:rtl w:val="0"/>
+                    </w:rPr>
+                  </w:r>
+                </w:p>
+                <w:p>
+                  <w:pPr>
+                    <w:widowControl w:val="0"/>
+                    <w:spacing w:line="240" w:lineRule="auto"/>
+                    <w:contextualSpacing w:val="0"/>
+                  </w:pPr>
+                  <w:r>
+                    <w:rPr>
+                      <w:rtl w:val="0"/>
+                    </w:rPr>
+                  </w:r>
+                </w:p>
+                <w:p>
+                  <w:pPr>
+                    <w:widowControl w:val="0"/>
+                    <w:spacing w:line="240" w:lineRule="auto"/>
+                    <w:contextualSpacing w:val="0"/>
+                  </w:pPr>
+                  <w:r>
+                    <w:rPr>
+                      <w:rtl w:val="0"/>
+                    </w:rPr>
+                    <w:t xml:space="preserve">5 show older version file that selected</w:t>
+                  </w:r>
+                </w:p>
+                <w:p>
+                  <w:pPr>
+                    <w:widowControl w:val="0"/>
+                    <w:spacing w:line="240" w:lineRule="auto"/>
+                    <w:contextualSpacing w:val="0"/>
+                  </w:pPr>
+                  <w:r>
+                    <w:rPr>
+                      <w:rtl w:val="0"/>
+                    </w:rPr>
+                  </w:r>
+                </w:p>
+                <w:p>
+                  <w:pPr>
+                    <w:widowControl w:val="0"/>
+                    <w:spacing w:line="240" w:lineRule="auto"/>
+                    <w:contextualSpacing w:val="0"/>
+                  </w:pPr>
+                  <w:r>
+                    <w:rPr>
+                      <w:rtl w:val="0"/>
+                    </w:rPr>
+                    <w:t xml:space="preserve">7 check have permission to reteive or not</w:t>
+                  </w:r>
+                </w:p>
+                <w:p>
+                  <w:pPr>
+                    <w:widowControl w:val="0"/>
+                    <w:spacing w:line="240" w:lineRule="auto"/>
+                    <w:contextualSpacing w:val="0"/>
+                  </w:pPr>
+                  <w:r>
+                    <w:rPr>
+                      <w:rtl w:val="0"/>
+                    </w:rPr>
+                    <w:t xml:space="preserve">8 if Yes then reteive file </w:t>
+                  </w:r>
+                </w:p>
+              </w:tc>
+            </w:tr>
+          </w:tbl>
+          <w:p>
+            <w:pPr>
+              <w:widowControl w:val="0"/>
+              <w:spacing w:line="240" w:lineRule="auto"/>
+              <w:contextualSpacing w:val="0"/>
+            </w:pPr>
+            <w:r>
+              <w:rPr>
+                <w:rtl w:val="0"/>
+              </w:rPr>
+            </w:r>
+          </w:p>
+        </w:tc>
+      </w:tr>
+      <w:tr>
+        <w:tc>
+          <w:tcPr>
+            <w:tcMar>
+              <w:top w:w="100.0" w:type="dxa"/>
+              <w:left w:w="100.0" w:type="dxa"/>
+              <w:bottom w:w="100.0" w:type="dxa"/>
+              <w:right w:w="100.0" w:type="dxa"/>
+            </w:tcMar>
+          </w:tcPr>
+          <w:p>
+            <w:pPr>
+              <w:widowControl w:val="0"/>
+              <w:spacing w:line="240" w:lineRule="auto"/>
+              <w:contextualSpacing w:val="0"/>
+            </w:pPr>
+            <w:r>
+              <w:rPr>
+                <w:rtl w:val="0"/>
+              </w:rPr>
+              <w:t xml:space="preserve">Alternate flow:</w:t>
+            </w:r>
+          </w:p>
+        </w:tc>
+        <w:tc>
+          <w:tcPr>
+            <w:tcMar>
+              <w:top w:w="100.0" w:type="dxa"/>
+              <w:left w:w="100.0" w:type="dxa"/>
+              <w:bottom w:w="100.0" w:type="dxa"/>
+              <w:right w:w="100.0" w:type="dxa"/>
+            </w:tcMar>
+          </w:tcPr>
+          <w:p>
+            <w:pPr>
+              <w:widowControl w:val="0"/>
+              <w:spacing w:line="240" w:lineRule="auto"/>
+              <w:contextualSpacing w:val="0"/>
+            </w:pPr>
+            <w:r>
+              <w:rPr>
+                <w:rtl w:val="0"/>
+              </w:rPr>
+            </w:r>
+          </w:p>
+          <w:tbl>
+            <w:tblPr>
+              <w:tblStyle w:val="Table21"/>
+              <w:bidi w:val="0"/>
+              <w:tblW w:w="4313.0" w:type="dxa"/>
+              <w:jc w:val="left"/>
+              <w:tblBorders>
+                <w:top w:color="000000" w:space="0" w:sz="8" w:val="single"/>
+                <w:left w:color="000000" w:space="0" w:sz="8" w:val="single"/>
+                <w:bottom w:color="000000" w:space="0" w:sz="8" w:val="single"/>
+                <w:right w:color="000000" w:space="0" w:sz="8" w:val="single"/>
+                <w:insideH w:color="000000" w:space="0" w:sz="8" w:val="single"/>
+                <w:insideV w:color="000000" w:space="0" w:sz="8" w:val="single"/>
+              </w:tblBorders>
+              <w:tblLayout w:type="fixed"/>
+              <w:tblLook w:val="0600"/>
+            </w:tblPr>
+            <w:tblGrid>
+              <w:gridCol w:w="2156.5"/>
+              <w:gridCol w:w="2156.5"/>
+              <w:tblGridChange w:id="0">
+                <w:tblGrid>
+                  <w:gridCol w:w="2156.5"/>
+                  <w:gridCol w:w="2156.5"/>
+                </w:tblGrid>
+              </w:tblGridChange>
+            </w:tblGrid>
+            <w:tr>
+              <w:tc>
+                <w:tcPr>
+                  <w:tcMar>
+                    <w:top w:w="100.0" w:type="dxa"/>
+                    <w:left w:w="100.0" w:type="dxa"/>
+                    <w:bottom w:w="100.0" w:type="dxa"/>
+                    <w:right w:w="100.0" w:type="dxa"/>
+                  </w:tcMar>
+                </w:tcPr>
+                <w:p>
+                  <w:pPr>
+                    <w:widowControl w:val="0"/>
+                    <w:spacing w:line="240" w:lineRule="auto"/>
+                    <w:contextualSpacing w:val="0"/>
+                  </w:pPr>
+                  <w:r>
+                    <w:rPr>
+                      <w:rtl w:val="0"/>
+                    </w:rPr>
+                    <w:t xml:space="preserve">User</w:t>
+                  </w:r>
+                </w:p>
+              </w:tc>
+              <w:tc>
+                <w:tcPr>
+                  <w:tcMar>
+                    <w:top w:w="100.0" w:type="dxa"/>
+                    <w:left w:w="100.0" w:type="dxa"/>
+                    <w:bottom w:w="100.0" w:type="dxa"/>
+                    <w:right w:w="100.0" w:type="dxa"/>
+                  </w:tcMar>
+                </w:tcPr>
+                <w:p>
+                  <w:pPr>
+                    <w:widowControl w:val="0"/>
+                    <w:spacing w:line="240" w:lineRule="auto"/>
+                    <w:contextualSpacing w:val="0"/>
+                  </w:pPr>
+                  <w:r>
+                    <w:rPr>
+                      <w:rtl w:val="0"/>
+                    </w:rPr>
+                    <w:t xml:space="preserve">System</w:t>
+                  </w:r>
+                </w:p>
+              </w:tc>
+            </w:tr>
+            <w:tr>
+              <w:tc>
+                <w:tcPr>
+                  <w:tcMar>
+                    <w:top w:w="100.0" w:type="dxa"/>
+                    <w:left w:w="100.0" w:type="dxa"/>
+                    <w:bottom w:w="100.0" w:type="dxa"/>
+                    <w:right w:w="100.0" w:type="dxa"/>
+                  </w:tcMar>
+                </w:tcPr>
+                <w:p>
+                  <w:pPr>
+                    <w:widowControl w:val="0"/>
+                    <w:spacing w:line="240" w:lineRule="auto"/>
+                    <w:contextualSpacing w:val="0"/>
+                  </w:pPr>
+                  <w:r>
+                    <w:rPr>
+                      <w:rtl w:val="0"/>
+                    </w:rPr>
+                    <w:t xml:space="preserve">1 select file</w:t>
+                  </w:r>
+                </w:p>
+                <w:p>
+                  <w:pPr>
+                    <w:widowControl w:val="0"/>
+                    <w:spacing w:line="240" w:lineRule="auto"/>
+                    <w:contextualSpacing w:val="0"/>
+                  </w:pPr>
+                  <w:r>
+                    <w:rPr>
+                      <w:rtl w:val="0"/>
+                    </w:rPr>
+                  </w:r>
+                </w:p>
+                <w:p>
+                  <w:pPr>
+                    <w:widowControl w:val="0"/>
+                    <w:spacing w:line="240" w:lineRule="auto"/>
+                    <w:contextualSpacing w:val="0"/>
+                  </w:pPr>
+                  <w:r>
+                    <w:rPr>
+                      <w:rtl w:val="0"/>
+                    </w:rPr>
+                    <w:t xml:space="preserve">3 click looking the history of file</w:t>
+                  </w:r>
+                </w:p>
+                <w:p>
+                  <w:pPr>
+                    <w:widowControl w:val="0"/>
+                    <w:spacing w:line="240" w:lineRule="auto"/>
+                    <w:contextualSpacing w:val="0"/>
+                  </w:pPr>
+                  <w:r>
+                    <w:rPr>
+                      <w:rtl w:val="0"/>
+                    </w:rPr>
+                    <w:t xml:space="preserve">4 select version file</w:t>
+                  </w:r>
+                </w:p>
+                <w:p>
+                  <w:pPr>
+                    <w:widowControl w:val="0"/>
+                    <w:spacing w:line="240" w:lineRule="auto"/>
+                    <w:contextualSpacing w:val="0"/>
+                  </w:pPr>
+                  <w:r>
+                    <w:rPr>
+                      <w:rtl w:val="0"/>
+                    </w:rPr>
+                  </w:r>
+                </w:p>
+                <w:p>
+                  <w:pPr>
+                    <w:widowControl w:val="0"/>
+                    <w:spacing w:line="240" w:lineRule="auto"/>
+                    <w:contextualSpacing w:val="0"/>
+                  </w:pPr>
+                  <w:r>
+                    <w:rPr>
+                      <w:rtl w:val="0"/>
+                    </w:rPr>
+                  </w:r>
+                </w:p>
+                <w:p>
+                  <w:pPr>
+                    <w:widowControl w:val="0"/>
+                    <w:spacing w:line="240" w:lineRule="auto"/>
+                    <w:contextualSpacing w:val="0"/>
+                  </w:pPr>
+                  <w:r>
+                    <w:rPr>
+                      <w:rtl w:val="0"/>
+                    </w:rPr>
+                    <w:t xml:space="preserve">6 click reteive file</w:t>
+                  </w:r>
+                </w:p>
+              </w:tc>
+              <w:tc>
+                <w:tcPr>
+                  <w:tcMar>
+                    <w:top w:w="100.0" w:type="dxa"/>
+                    <w:left w:w="100.0" w:type="dxa"/>
+                    <w:bottom w:w="100.0" w:type="dxa"/>
+                    <w:right w:w="100.0" w:type="dxa"/>
+                  </w:tcMar>
+                </w:tcPr>
+                <w:p>
+                  <w:pPr>
+                    <w:widowControl w:val="0"/>
+                    <w:spacing w:line="240" w:lineRule="auto"/>
+                    <w:contextualSpacing w:val="0"/>
+                  </w:pPr>
+                  <w:r>
+                    <w:rPr>
+                      <w:rtl w:val="0"/>
+                    </w:rPr>
+                  </w:r>
+                </w:p>
+                <w:p>
+                  <w:pPr>
+                    <w:widowControl w:val="0"/>
+                    <w:spacing w:line="240" w:lineRule="auto"/>
+                    <w:contextualSpacing w:val="0"/>
+                  </w:pPr>
+                  <w:r>
+                    <w:rPr>
+                      <w:rtl w:val="0"/>
+                    </w:rPr>
+                    <w:t xml:space="preserve">2 show description of  file</w:t>
+                  </w:r>
+                </w:p>
+                <w:p>
+                  <w:pPr>
+                    <w:widowControl w:val="0"/>
+                    <w:spacing w:line="240" w:lineRule="auto"/>
+                    <w:contextualSpacing w:val="0"/>
+                  </w:pPr>
+                  <w:r>
+                    <w:rPr>
+                      <w:rtl w:val="0"/>
+                    </w:rPr>
+                  </w:r>
+                </w:p>
+                <w:p>
+                  <w:pPr>
+                    <w:widowControl w:val="0"/>
+                    <w:spacing w:line="240" w:lineRule="auto"/>
+                    <w:contextualSpacing w:val="0"/>
+                  </w:pPr>
+                  <w:r>
+                    <w:rPr>
+                      <w:rtl w:val="0"/>
+                    </w:rPr>
+                  </w:r>
+                </w:p>
+                <w:p>
+                  <w:pPr>
+                    <w:widowControl w:val="0"/>
+                    <w:spacing w:line="240" w:lineRule="auto"/>
+                    <w:contextualSpacing w:val="0"/>
+                  </w:pPr>
+                  <w:r>
+                    <w:rPr>
+                      <w:rtl w:val="0"/>
+                    </w:rPr>
+                    <w:t xml:space="preserve">5 show older version file that selected</w:t>
+                  </w:r>
+                </w:p>
+                <w:p>
+                  <w:pPr>
+                    <w:widowControl w:val="0"/>
+                    <w:spacing w:line="240" w:lineRule="auto"/>
+                    <w:contextualSpacing w:val="0"/>
+                  </w:pPr>
+                  <w:r>
+                    <w:rPr>
+                      <w:rtl w:val="0"/>
+                    </w:rPr>
+                  </w:r>
+                </w:p>
+                <w:p>
+                  <w:pPr>
+                    <w:widowControl w:val="0"/>
+                    <w:spacing w:line="240" w:lineRule="auto"/>
+                    <w:contextualSpacing w:val="0"/>
+                  </w:pPr>
+                  <w:r>
+                    <w:rPr>
+                      <w:rtl w:val="0"/>
+                    </w:rPr>
+                    <w:t xml:space="preserve">7 check have permission to reteive or not</w:t>
+                  </w:r>
+                </w:p>
+                <w:p>
+                  <w:pPr>
+                    <w:widowControl w:val="0"/>
+                    <w:spacing w:line="240" w:lineRule="auto"/>
+                    <w:contextualSpacing w:val="0"/>
+                  </w:pPr>
+                  <w:r>
+                    <w:rPr>
+                      <w:rtl w:val="0"/>
+                    </w:rPr>
+                    <w:t xml:space="preserve">8 if No then show message can not reteive file</w:t>
+                  </w:r>
+                </w:p>
+              </w:tc>
+            </w:tr>
+          </w:tbl>
+          <w:p>
+            <w:pPr>
+              <w:widowControl w:val="0"/>
+              <w:spacing w:line="240" w:lineRule="auto"/>
+              <w:contextualSpacing w:val="0"/>
+            </w:pPr>
+            <w:r>
+              <w:rPr>
+                <w:rtl w:val="0"/>
+              </w:rPr>
+            </w:r>
+          </w:p>
+        </w:tc>
+      </w:tr>
+    </w:tbl>
     <w:p>
       <w:pPr>
         <w:contextualSpacing w:val="0"/>
@@ -6182,5 +7686,100 @@
     <w:tblStylePr w:type="seCell"/>
     <w:tblStylePr w:type="swCell"/>
   </w:style>
+  <w:style w:type="table" w:styleId="Table18">
+    <w:basedOn w:val="TableNormal"/>
+    <w:tblPr>
+      <w:tblStyleRowBandSize w:val="1"/>
+      <w:tblStyleColBandSize w:val="1"/>
+    </w:tblPr>
+    <w:tblStylePr w:type="band1Horz"/>
+    <w:tblStylePr w:type="band1Vert"/>
+    <w:tblStylePr w:type="band2Horz"/>
+    <w:tblStylePr w:type="band2Vert"/>
+    <w:tblStylePr w:type="firstCol"/>
+    <w:tblStylePr w:type="firstRow"/>
+    <w:tblStylePr w:type="lastCol"/>
+    <w:tblStylePr w:type="lastRow"/>
+    <w:tblStylePr w:type="neCell"/>
+    <w:tblStylePr w:type="nwCell"/>
+    <w:tblStylePr w:type="seCell"/>
+    <w:tblStylePr w:type="swCell"/>
+  </w:style>
+  <w:style w:type="table" w:styleId="Table19">
+    <w:basedOn w:val="TableNormal"/>
+    <w:tblPr>
+      <w:tblStyleRowBandSize w:val="1"/>
+      <w:tblStyleColBandSize w:val="1"/>
+    </w:tblPr>
+    <w:tblStylePr w:type="band1Horz"/>
+    <w:tblStylePr w:type="band1Vert"/>
+    <w:tblStylePr w:type="band2Horz"/>
+    <w:tblStylePr w:type="band2Vert"/>
+    <w:tblStylePr w:type="firstCol"/>
+    <w:tblStylePr w:type="firstRow"/>
+    <w:tblStylePr w:type="lastCol"/>
+    <w:tblStylePr w:type="lastRow"/>
+    <w:tblStylePr w:type="neCell"/>
+    <w:tblStylePr w:type="nwCell"/>
+    <w:tblStylePr w:type="seCell"/>
+    <w:tblStylePr w:type="swCell"/>
+  </w:style>
+  <w:style w:type="table" w:styleId="Table20">
+    <w:basedOn w:val="TableNormal"/>
+    <w:tblPr>
+      <w:tblStyleRowBandSize w:val="1"/>
+      <w:tblStyleColBandSize w:val="1"/>
+    </w:tblPr>
+    <w:tblStylePr w:type="band1Horz"/>
+    <w:tblStylePr w:type="band1Vert"/>
+    <w:tblStylePr w:type="band2Horz"/>
+    <w:tblStylePr w:type="band2Vert"/>
+    <w:tblStylePr w:type="firstCol"/>
+    <w:tblStylePr w:type="firstRow"/>
+    <w:tblStylePr w:type="lastCol"/>
+    <w:tblStylePr w:type="lastRow"/>
+    <w:tblStylePr w:type="neCell"/>
+    <w:tblStylePr w:type="nwCell"/>
+    <w:tblStylePr w:type="seCell"/>
+    <w:tblStylePr w:type="swCell"/>
+  </w:style>
+  <w:style w:type="table" w:styleId="Table21">
+    <w:basedOn w:val="TableNormal"/>
+    <w:tblPr>
+      <w:tblStyleRowBandSize w:val="1"/>
+      <w:tblStyleColBandSize w:val="1"/>
+    </w:tblPr>
+    <w:tblStylePr w:type="band1Horz"/>
+    <w:tblStylePr w:type="band1Vert"/>
+    <w:tblStylePr w:type="band2Horz"/>
+    <w:tblStylePr w:type="band2Vert"/>
+    <w:tblStylePr w:type="firstCol"/>
+    <w:tblStylePr w:type="firstRow"/>
+    <w:tblStylePr w:type="lastCol"/>
+    <w:tblStylePr w:type="lastRow"/>
+    <w:tblStylePr w:type="neCell"/>
+    <w:tblStylePr w:type="nwCell"/>
+    <w:tblStylePr w:type="seCell"/>
+    <w:tblStylePr w:type="swCell"/>
+  </w:style>
+  <w:style w:type="table" w:styleId="Table22">
+    <w:basedOn w:val="TableNormal"/>
+    <w:tblPr>
+      <w:tblStyleRowBandSize w:val="1"/>
+      <w:tblStyleColBandSize w:val="1"/>
+    </w:tblPr>
+    <w:tblStylePr w:type="band1Horz"/>
+    <w:tblStylePr w:type="band1Vert"/>
+    <w:tblStylePr w:type="band2Horz"/>
+    <w:tblStylePr w:type="band2Vert"/>
+    <w:tblStylePr w:type="firstCol"/>
+    <w:tblStylePr w:type="firstRow"/>
+    <w:tblStylePr w:type="lastCol"/>
+    <w:tblStylePr w:type="lastRow"/>
+    <w:tblStylePr w:type="neCell"/>
+    <w:tblStylePr w:type="nwCell"/>
+    <w:tblStylePr w:type="seCell"/>
+    <w:tblStylePr w:type="swCell"/>
+  </w:style>
 </w:styles>
 </file>
</xml_diff>